<commit_message>
UML added in docx
</commit_message>
<xml_diff>
--- a/Aufgabe_1/GKA_Dok_Team_2_1.docx
+++ b/Aufgabe_1/GKA_Dok_Team_2_1.docx
@@ -13,7 +13,12 @@
         <w:t>: 2_1</w:t>
       </w:r>
       <w:r>
-        <w:t xml:space="preserve">, </w:t>
+        <w:t>:</w:t>
+      </w:r>
+      <w:bookmarkStart w:id="0" w:name="_GoBack"/>
+      <w:bookmarkEnd w:id="0"/>
+      <w:r>
+        <w:t xml:space="preserve"> </w:t>
       </w:r>
       <w:r>
         <w:t>Sebastian Diedrich, Tim Hagemann</w:t>
@@ -1732,7 +1737,10 @@
     </w:p>
     <w:p>
       <w:r>
-        <w:t>&lt;siehe letzte Seit&gt; TODO</w:t>
+        <w:t>&lt;siehe letzte Seit</w:t>
+      </w:r>
+      <w:r>
+        <w:t>e&gt;</w:t>
       </w:r>
     </w:p>
     <w:p>
@@ -1748,21 +1756,19 @@
       <w:pPr>
         <w:pStyle w:val="berschrift3"/>
       </w:pPr>
+      <w:r>
+        <w:t>Parsing</w:t>
+      </w:r>
+    </w:p>
+    <w:p>
+      <w:r>
+        <w:t xml:space="preserve">Beim Parsen wird als erstes über ein Reader die gegebenen GKA-Dateien Zeile für Zeile eingelesen und in eine Zeichenkette gespeichert. Dann wird mit Hilfe von </w:t>
+      </w:r>
       <w:proofErr w:type="spellStart"/>
       <w:r>
-        <w:t>Parsing</w:t>
+        <w:t>RegEx</w:t>
       </w:r>
       <w:proofErr w:type="spellEnd"/>
-    </w:p>
-    <w:p>
-      <w:r>
-        <w:t xml:space="preserve">Beim Parsen wird als erstes über ein Reader die gegebenen GKA-Dateien Zeile für Zeile eingelesen und in eine Zeichenkette gespeichert. Dann wird mit Hilfe von </w:t>
-      </w:r>
-      <w:proofErr w:type="spellStart"/>
-      <w:r>
-        <w:t>RegEx</w:t>
-      </w:r>
-      <w:proofErr w:type="spellEnd"/>
       <w:r>
         <w:t xml:space="preserve"> durch diese Kette iteriert um die einzelnen Teile des</w:t>
       </w:r>
@@ -1773,15 +1779,7 @@
         <w:t>, womit dann ein Graph erstellt werden kann.</w:t>
       </w:r>
       <w:r>
-        <w:t xml:space="preserve"> </w:t>
-      </w:r>
-      <w:proofErr w:type="spellStart"/>
-      <w:r>
-        <w:t>JGraphT</w:t>
-      </w:r>
-      <w:proofErr w:type="spellEnd"/>
-      <w:r>
-        <w:t xml:space="preserve"> stellt hierbei die Datenstruktur für den Graphen bereit.</w:t>
+        <w:t xml:space="preserve"> JGraphT stellt hierbei die Datenstruktur für den Graphen bereit.</w:t>
       </w:r>
     </w:p>
     <w:p>
@@ -1794,13 +1792,8 @@
     </w:p>
     <w:p>
       <w:r>
-        <w:t xml:space="preserve">Die Eingabe umfasst den </w:t>
-      </w:r>
-      <w:proofErr w:type="spellStart"/>
-      <w:r>
-        <w:t>JGrapht</w:t>
-      </w:r>
-      <w:proofErr w:type="spellEnd"/>
+        <w:t>Die Eingabe umfasst den JGraphT</w:t>
+      </w:r>
       <w:r>
         <w:t>-Graphen, den Startknoten und den Endknoten. Der kürzeste Weg wird in einer Liste gespeichert. Alle bis dahin besuchten Knoten werden in einer eigenen Datenstruktur gesichert (Name des Knoten, Anzahl der bisherigen Knoten, Elternknoten – der am kürzesten entfernt ist)</w:t>
       </w:r>
@@ -1818,26 +1811,16 @@
     </w:p>
     <w:p>
       <w:r>
-        <w:t xml:space="preserve">Mittels </w:t>
-      </w:r>
-      <w:proofErr w:type="spellStart"/>
-      <w:r>
-        <w:t>JGraphX</w:t>
-      </w:r>
-      <w:proofErr w:type="spellEnd"/>
-      <w:r>
-        <w:t xml:space="preserve"> und Java-Swing erfolgt die Darstellung. Über die GUI ist es möglich die anderen Komponenten (Parsen, Suchen) zu steuern.</w:t>
+        <w:t>Mittels JGraphX und Java-Swing erfolgt die Darstellung. Über die GUI ist es möglich die anderen Komponenten (Parsen, Suchen) zu steuern.</w:t>
       </w:r>
     </w:p>
     <w:p>
       <w:pPr>
         <w:pStyle w:val="berschrift2"/>
       </w:pPr>
-      <w:proofErr w:type="spellStart"/>
       <w:r>
         <w:t>Testing</w:t>
       </w:r>
-      <w:proofErr w:type="spellEnd"/>
     </w:p>
     <w:p>
       <w:r>
@@ -1879,8 +1862,8 @@
           <w:i/>
         </w:rPr>
       </w:pPr>
-      <w:bookmarkStart w:id="0" w:name="user-content-1-was-passiert-wenn-knotenn"/>
-      <w:bookmarkEnd w:id="0"/>
+      <w:bookmarkStart w:id="1" w:name="user-content-1-was-passiert-wenn-knotenn"/>
+      <w:bookmarkEnd w:id="1"/>
       <w:r>
         <w:rPr>
           <w:i/>
@@ -1918,40 +1901,18 @@
           <w:i/>
         </w:rPr>
       </w:pPr>
-      <w:bookmarkStart w:id="1" w:name="user-content-2-wie-unterscheidet-sich-de"/>
-      <w:bookmarkEnd w:id="1"/>
+      <w:bookmarkStart w:id="2" w:name="user-content-2-wie-unterscheidet-sich-de"/>
+      <w:bookmarkEnd w:id="2"/>
       <w:r>
         <w:rPr>
           <w:i/>
         </w:rPr>
-        <w:t xml:space="preserve">2. Wie unterscheidet sich der BFS für gerichtete und </w:t>
-      </w:r>
-      <w:proofErr w:type="spellStart"/>
-      <w:r>
-        <w:rPr>
-          <w:i/>
-        </w:rPr>
-        <w:t>ungerichtete</w:t>
-      </w:r>
-      <w:proofErr w:type="spellEnd"/>
-      <w:r>
-        <w:rPr>
-          <w:i/>
-        </w:rPr>
-        <w:t xml:space="preserve"> Graphen?</w:t>
-      </w:r>
-    </w:p>
-    <w:p>
-      <w:r>
-        <w:t xml:space="preserve">Bei gerichteten Graphen muss geprüft werden, ob die </w:t>
-      </w:r>
-      <w:proofErr w:type="spellStart"/>
-      <w:r>
-        <w:t>adjazenten</w:t>
-      </w:r>
-      <w:proofErr w:type="spellEnd"/>
-      <w:r>
-        <w:t xml:space="preserve"> Knoten auch erreichbar sind.</w:t>
+        <w:t>2. Wie unterscheidet sich der BFS für gerichtete und ungerichtete Graphen?</w:t>
+      </w:r>
+    </w:p>
+    <w:p>
+      <w:r>
+        <w:t>Bei gerichteten Graphen muss geprüft werden, ob die adjazenten Knoten auch erreichbar sind.</w:t>
       </w:r>
       <w:r>
         <w:br/>
@@ -1960,8 +1921,6 @@
       <w:r>
         <w:t>Einbahnstraße</w:t>
       </w:r>
-      <w:bookmarkStart w:id="2" w:name="_GoBack"/>
-      <w:bookmarkEnd w:id="2"/>
       <w:r>
         <w:t>).</w:t>
       </w:r>
@@ -1985,6 +1944,70 @@
     <w:p>
       <w:r>
         <w:t>Über einen Bulk-Test, wo wir einen sehr großen Graphen (Knotenanzahl &gt; 1000) erzeugen und den implementierten Algorithmus drüber laufen lassen.</w:t>
+      </w:r>
+    </w:p>
+    <w:p/>
+    <w:p>
+      <w:pPr>
+        <w:pStyle w:val="berschrift2"/>
+      </w:pPr>
+      <w:r>
+        <w:lastRenderedPageBreak/>
+        <w:t>Datenstrukturen</w:t>
+      </w:r>
+    </w:p>
+    <w:p>
+      <w:r>
+        <w:t>UML-Diagramm:</w:t>
+      </w:r>
+    </w:p>
+    <w:p>
+      <w:r>
+        <w:rPr>
+          <w:noProof/>
+          <w:lang w:eastAsia="de-DE"/>
+        </w:rPr>
+        <w:drawing>
+          <wp:inline distT="0" distB="0" distL="0" distR="0">
+            <wp:extent cx="5760720" cy="3181350"/>
+            <wp:effectExtent l="0" t="0" r="0" b="0"/>
+            <wp:docPr id="2" name="Grafik 2"/>
+            <wp:cNvGraphicFramePr>
+              <a:graphicFrameLocks xmlns:a="http://schemas.openxmlformats.org/drawingml/2006/main" noChangeAspect="1"/>
+            </wp:cNvGraphicFramePr>
+            <a:graphic xmlns:a="http://schemas.openxmlformats.org/drawingml/2006/main">
+              <a:graphicData uri="http://schemas.openxmlformats.org/drawingml/2006/picture">
+                <pic:pic xmlns:pic="http://schemas.openxmlformats.org/drawingml/2006/picture">
+                  <pic:nvPicPr>
+                    <pic:cNvPr id="2" name="gka_aufgabe1.jpg"/>
+                    <pic:cNvPicPr/>
+                  </pic:nvPicPr>
+                  <pic:blipFill>
+                    <a:blip r:embed="rId6">
+                      <a:extLst>
+                        <a:ext uri="{28A0092B-C50C-407E-A947-70E740481C1C}">
+                          <a14:useLocalDpi xmlns:a14="http://schemas.microsoft.com/office/drawing/2010/main" val="0"/>
+                        </a:ext>
+                      </a:extLst>
+                    </a:blip>
+                    <a:stretch>
+                      <a:fillRect/>
+                    </a:stretch>
+                  </pic:blipFill>
+                  <pic:spPr>
+                    <a:xfrm>
+                      <a:off x="0" y="0"/>
+                      <a:ext cx="5760720" cy="3181350"/>
+                    </a:xfrm>
+                    <a:prstGeom prst="rect">
+                      <a:avLst/>
+                    </a:prstGeom>
+                  </pic:spPr>
+                </pic:pic>
+              </a:graphicData>
+            </a:graphic>
+          </wp:inline>
+        </w:drawing>
       </w:r>
     </w:p>
     <w:p/>

</xml_diff>